<commit_message>
added section about index redirect
</commit_message>
<xml_diff>
--- a/Documentation.docx
+++ b/Documentation.docx
@@ -63,6 +63,8 @@
         </w:rPr>
         <w:t xml:space="preserve"> by the Featured graphic found on </w:t>
       </w:r>
+      <w:proofErr w:type="spellStart"/>
+      <w:proofErr w:type="gramStart"/>
       <w:r>
         <w:rPr>
           <w:rFonts w:ascii="Times New Roman" w:hAnsi="Times New Roman" w:cs="Times New Roman"/>
@@ -71,6 +73,7 @@
         </w:rPr>
         <w:t>designshack</w:t>
       </w:r>
+      <w:proofErr w:type="spellEnd"/>
       <w:r>
         <w:rPr>
           <w:rFonts w:ascii="Times New Roman" w:hAnsi="Times New Roman" w:cs="Times New Roman"/>
@@ -78,7 +81,17 @@
           <w:szCs w:val="24"/>
           <w:vertAlign w:val="superscript"/>
         </w:rPr>
-        <w:t>[1]</w:t>
+        <w:t>[</w:t>
+      </w:r>
+      <w:proofErr w:type="gramEnd"/>
+      <w:r>
+        <w:rPr>
+          <w:rFonts w:ascii="Times New Roman" w:hAnsi="Times New Roman" w:cs="Times New Roman"/>
+          <w:sz w:val="24"/>
+          <w:szCs w:val="24"/>
+          <w:vertAlign w:val="superscript"/>
+        </w:rPr>
+        <w:t>1]</w:t>
       </w:r>
       <w:r>
         <w:rPr>
@@ -258,7 +271,61 @@
           <w:sz w:val="24"/>
           <w:szCs w:val="24"/>
         </w:rPr>
-        <w:t xml:space="preserve">The layout of the main content of each page differs from page to page but to display static content I used halfblock and quarterblock divs which allowed me to position </w:t>
+        <w:t xml:space="preserve">The layout of the main content of each page differs from page to page but to display static content I used </w:t>
+      </w:r>
+      <w:proofErr w:type="spellStart"/>
+      <w:r>
+        <w:rPr>
+          <w:rFonts w:ascii="Times New Roman" w:hAnsi="Times New Roman" w:cs="Times New Roman"/>
+          <w:sz w:val="24"/>
+          <w:szCs w:val="24"/>
+        </w:rPr>
+        <w:t>halfblock</w:t>
+      </w:r>
+      <w:proofErr w:type="spellEnd"/>
+      <w:r>
+        <w:rPr>
+          <w:rFonts w:ascii="Times New Roman" w:hAnsi="Times New Roman" w:cs="Times New Roman"/>
+          <w:sz w:val="24"/>
+          <w:szCs w:val="24"/>
+        </w:rPr>
+        <w:t xml:space="preserve"> and </w:t>
+      </w:r>
+      <w:proofErr w:type="spellStart"/>
+      <w:r>
+        <w:rPr>
+          <w:rFonts w:ascii="Times New Roman" w:hAnsi="Times New Roman" w:cs="Times New Roman"/>
+          <w:sz w:val="24"/>
+          <w:szCs w:val="24"/>
+        </w:rPr>
+        <w:t>quarterblock</w:t>
+      </w:r>
+      <w:proofErr w:type="spellEnd"/>
+      <w:r>
+        <w:rPr>
+          <w:rFonts w:ascii="Times New Roman" w:hAnsi="Times New Roman" w:cs="Times New Roman"/>
+          <w:sz w:val="24"/>
+          <w:szCs w:val="24"/>
+        </w:rPr>
+        <w:t xml:space="preserve"> </w:t>
+      </w:r>
+      <w:proofErr w:type="spellStart"/>
+      <w:r>
+        <w:rPr>
+          <w:rFonts w:ascii="Times New Roman" w:hAnsi="Times New Roman" w:cs="Times New Roman"/>
+          <w:sz w:val="24"/>
+          <w:szCs w:val="24"/>
+        </w:rPr>
+        <w:t>divs</w:t>
+      </w:r>
+      <w:proofErr w:type="spellEnd"/>
+      <w:r>
+        <w:rPr>
+          <w:rFonts w:ascii="Times New Roman" w:hAnsi="Times New Roman" w:cs="Times New Roman"/>
+          <w:sz w:val="24"/>
+          <w:szCs w:val="24"/>
+        </w:rPr>
+        <w:t xml:space="preserve"> which allowed me to position </w:t>
       </w:r>
       <w:r>
         <w:rPr>
@@ -455,7 +522,25 @@
           <w:sz w:val="24"/>
           <w:szCs w:val="24"/>
         </w:rPr>
-        <w:t xml:space="preserve"> also contains formatting for the lightbox that the gallery uses. The lightbox uses the onclick attribute attached to an image so that the image can call a </w:t>
+        <w:t xml:space="preserve"> also contains formatting for the lightbox that the gallery uses. The lightbox uses the </w:t>
+      </w:r>
+      <w:proofErr w:type="spellStart"/>
+      <w:r>
+        <w:rPr>
+          <w:rFonts w:ascii="Times New Roman" w:hAnsi="Times New Roman" w:cs="Times New Roman"/>
+          <w:sz w:val="24"/>
+          <w:szCs w:val="24"/>
+        </w:rPr>
+        <w:t>onclick</w:t>
+      </w:r>
+      <w:proofErr w:type="spellEnd"/>
+      <w:r>
+        <w:rPr>
+          <w:rFonts w:ascii="Times New Roman" w:hAnsi="Times New Roman" w:cs="Times New Roman"/>
+          <w:sz w:val="24"/>
+          <w:szCs w:val="24"/>
+        </w:rPr>
+        <w:t xml:space="preserve"> attribute attached to an image so that the image can call a </w:t>
       </w:r>
       <w:r>
         <w:rPr>
@@ -511,7 +596,43 @@
           <w:sz w:val="24"/>
           <w:szCs w:val="24"/>
         </w:rPr>
-        <w:t>appeared dimmed. The JavaScript also checks to see if the html has already been appended and if it has all the JavaScript does is change the img tag inside the inserted html. Once the lightbox is being displayed the entire webpage has an onclick function to hide any output resulting from the lightbox html.</w:t>
+        <w:t xml:space="preserve">appeared dimmed. The JavaScript also checks to see if the html has already been appended and if it has all the JavaScript does is change the </w:t>
+      </w:r>
+      <w:proofErr w:type="spellStart"/>
+      <w:r>
+        <w:rPr>
+          <w:rFonts w:ascii="Times New Roman" w:hAnsi="Times New Roman" w:cs="Times New Roman"/>
+          <w:sz w:val="24"/>
+          <w:szCs w:val="24"/>
+        </w:rPr>
+        <w:t>img</w:t>
+      </w:r>
+      <w:proofErr w:type="spellEnd"/>
+      <w:r>
+        <w:rPr>
+          <w:rFonts w:ascii="Times New Roman" w:hAnsi="Times New Roman" w:cs="Times New Roman"/>
+          <w:sz w:val="24"/>
+          <w:szCs w:val="24"/>
+        </w:rPr>
+        <w:t xml:space="preserve"> tag inside the inserted html. Once the lightbox is being displayed the entire webpage has an </w:t>
+      </w:r>
+      <w:proofErr w:type="spellStart"/>
+      <w:r>
+        <w:rPr>
+          <w:rFonts w:ascii="Times New Roman" w:hAnsi="Times New Roman" w:cs="Times New Roman"/>
+          <w:sz w:val="24"/>
+          <w:szCs w:val="24"/>
+        </w:rPr>
+        <w:t>onclick</w:t>
+      </w:r>
+      <w:proofErr w:type="spellEnd"/>
+      <w:r>
+        <w:rPr>
+          <w:rFonts w:ascii="Times New Roman" w:hAnsi="Times New Roman" w:cs="Times New Roman"/>
+          <w:sz w:val="24"/>
+          <w:szCs w:val="24"/>
+        </w:rPr>
+        <w:t xml:space="preserve"> function to hide any output resulting from the lightbox html.</w:t>
       </w:r>
       <w:r>
         <w:rPr>
@@ -624,7 +745,25 @@
           <w:sz w:val="24"/>
           <w:szCs w:val="24"/>
         </w:rPr>
-        <w:t xml:space="preserve"> there is a google map that is inserted using an iframe and the google embed maps API </w:t>
+        <w:t xml:space="preserve"> there is a google map that is inserted using an </w:t>
+      </w:r>
+      <w:proofErr w:type="spellStart"/>
+      <w:r>
+        <w:rPr>
+          <w:rFonts w:ascii="Times New Roman" w:hAnsi="Times New Roman" w:cs="Times New Roman"/>
+          <w:sz w:val="24"/>
+          <w:szCs w:val="24"/>
+        </w:rPr>
+        <w:t>iframe</w:t>
+      </w:r>
+      <w:proofErr w:type="spellEnd"/>
+      <w:r>
+        <w:rPr>
+          <w:rFonts w:ascii="Times New Roman" w:hAnsi="Times New Roman" w:cs="Times New Roman"/>
+          <w:sz w:val="24"/>
+          <w:szCs w:val="24"/>
+        </w:rPr>
+        <w:t xml:space="preserve"> and the google embed maps API </w:t>
       </w:r>
       <w:r>
         <w:rPr>
@@ -641,7 +780,25 @@
           <w:sz w:val="24"/>
           <w:szCs w:val="24"/>
         </w:rPr>
-        <w:t>. The source for the iframe is a link to the google embed website that sets the map mode to s</w:t>
+        <w:t xml:space="preserve">. The source for the </w:t>
+      </w:r>
+      <w:proofErr w:type="spellStart"/>
+      <w:r>
+        <w:rPr>
+          <w:rFonts w:ascii="Times New Roman" w:hAnsi="Times New Roman" w:cs="Times New Roman"/>
+          <w:sz w:val="24"/>
+          <w:szCs w:val="24"/>
+        </w:rPr>
+        <w:t>iframe</w:t>
+      </w:r>
+      <w:proofErr w:type="spellEnd"/>
+      <w:r>
+        <w:rPr>
+          <w:rFonts w:ascii="Times New Roman" w:hAnsi="Times New Roman" w:cs="Times New Roman"/>
+          <w:sz w:val="24"/>
+          <w:szCs w:val="24"/>
+        </w:rPr>
+        <w:t xml:space="preserve"> is a link to the google embed website that sets the map mode to s</w:t>
       </w:r>
       <w:r>
         <w:rPr>
@@ -657,7 +814,25 @@
           <w:sz w:val="24"/>
           <w:szCs w:val="24"/>
         </w:rPr>
-        <w:t xml:space="preserve">. If given more time to learn and implement the JavaScript the map could be implemented in JavaScript. This would add a lot more flexibility to the map such as having dynamic directions from the viewer’s location and having these directions as well as the surrounding attractions from the home. The iframe also doesn’t function very well on old </w:t>
+        <w:t xml:space="preserve">. If given more time to learn and implement the JavaScript the map could be implemented in JavaScript. This would add a lot more flexibility to the map such as having dynamic directions from the viewer’s location and having these directions as well as the surrounding attractions from the home. The </w:t>
+      </w:r>
+      <w:proofErr w:type="spellStart"/>
+      <w:r>
+        <w:rPr>
+          <w:rFonts w:ascii="Times New Roman" w:hAnsi="Times New Roman" w:cs="Times New Roman"/>
+          <w:sz w:val="24"/>
+          <w:szCs w:val="24"/>
+        </w:rPr>
+        <w:t>iframe</w:t>
+      </w:r>
+      <w:proofErr w:type="spellEnd"/>
+      <w:r>
+        <w:rPr>
+          <w:rFonts w:ascii="Times New Roman" w:hAnsi="Times New Roman" w:cs="Times New Roman"/>
+          <w:sz w:val="24"/>
+          <w:szCs w:val="24"/>
+        </w:rPr>
+        <w:t xml:space="preserve"> also doesn’t function very well on old </w:t>
       </w:r>
       <w:r>
         <w:rPr>
@@ -811,7 +986,15 @@
     </w:p>
     <w:p>
       <w:r>
-        <w:t xml:space="preserve">I do not know exactly why this is happens but I assume it’s because the image is positioned absolutely within the browser. The second issue is that on the homepage the picture of the house sticks to the bottom of its quarterblock, this causes the image to appear at </w:t>
+        <w:t xml:space="preserve">I do not know exactly why this is happens but I assume it’s because the image is positioned absolutely within the browser. The second issue is that on the homepage the picture of the house sticks to the bottom of its </w:t>
+      </w:r>
+      <w:proofErr w:type="spellStart"/>
+      <w:r>
+        <w:t>quarterblock</w:t>
+      </w:r>
+      <w:proofErr w:type="spellEnd"/>
+      <w:r>
+        <w:t xml:space="preserve">, this causes the image to appear at </w:t>
       </w:r>
       <w:r>
         <w:t>the bottom</w:t>
@@ -1281,7 +1464,25 @@
           <w:sz w:val="24"/>
           <w:szCs w:val="24"/>
         </w:rPr>
-        <w:t>An issue that I have not been able to solve is the text that appears and the bottom of comments once one comment has been submitted. The text says null and is probably the result of accessing an empty localstorage object but even with checks in place the text still appears.</w:t>
+        <w:t xml:space="preserve">An issue that I have not been able to solve is the text that appears and the bottom of comments once one comment has been submitted. The text says null and is probably the result of accessing an empty </w:t>
+      </w:r>
+      <w:proofErr w:type="spellStart"/>
+      <w:r>
+        <w:rPr>
+          <w:rFonts w:ascii="Times New Roman" w:hAnsi="Times New Roman" w:cs="Times New Roman"/>
+          <w:sz w:val="24"/>
+          <w:szCs w:val="24"/>
+        </w:rPr>
+        <w:t>localstorage</w:t>
+      </w:r>
+      <w:proofErr w:type="spellEnd"/>
+      <w:r>
+        <w:rPr>
+          <w:rFonts w:ascii="Times New Roman" w:hAnsi="Times New Roman" w:cs="Times New Roman"/>
+          <w:sz w:val="24"/>
+          <w:szCs w:val="24"/>
+        </w:rPr>
+        <w:t xml:space="preserve"> object but even with checks in place the text still appears.</w:t>
       </w:r>
     </w:p>
     <w:p>
@@ -1353,12 +1554,7 @@
                         <w:txbxContent>
                           <w:p>
                             <w:r>
-                              <w:t>The null that appears whenever a comment is pres</w:t>
-                            </w:r>
-                            <w:bookmarkStart w:id="0" w:name="_GoBack"/>
-                            <w:bookmarkEnd w:id="0"/>
-                            <w:r>
-                              <w:t>ent</w:t>
+                              <w:t>The null that appears whenever a comment is present</w:t>
                             </w:r>
                           </w:p>
                         </w:txbxContent>
@@ -1702,6 +1898,33 @@
       <w:pPr>
         <w:rPr>
           <w:rFonts w:ascii="Times New Roman" w:hAnsi="Times New Roman" w:cs="Times New Roman"/>
+          <w:sz w:val="24"/>
+          <w:szCs w:val="24"/>
+        </w:rPr>
+      </w:pPr>
+      <w:r>
+        <w:rPr>
+          <w:rFonts w:ascii="Times New Roman" w:hAnsi="Times New Roman" w:cs="Times New Roman"/>
+          <w:sz w:val="24"/>
+          <w:szCs w:val="24"/>
+        </w:rPr>
+        <w:t>Several features on the website rely on JavaScript and the website will not nearly be effective. If the user enters the site using the root directory a webserver would send them to index.html. On this site index.html uses JavaScript to automatically redirect the user to home.html. This means that if the user does not have JavaScript enabled they will not be redirected anywhere. To inform the user of the fact they have JavaScript turned off there is a message on index.html informing</w:t>
+      </w:r>
+      <w:bookmarkStart w:id="0" w:name="_GoBack"/>
+      <w:bookmarkEnd w:id="0"/>
+      <w:r>
+        <w:rPr>
+          <w:rFonts w:ascii="Times New Roman" w:hAnsi="Times New Roman" w:cs="Times New Roman"/>
+          <w:sz w:val="24"/>
+          <w:szCs w:val="24"/>
+        </w:rPr>
+        <w:t xml:space="preserve"> as well as a manual link so they can view the webpage anyway.</w:t>
+      </w:r>
+    </w:p>
+    <w:p>
+      <w:pPr>
+        <w:rPr>
+          <w:rFonts w:ascii="Times New Roman" w:hAnsi="Times New Roman" w:cs="Times New Roman"/>
           <w:b/>
           <w:sz w:val="24"/>
           <w:szCs w:val="24"/>
@@ -1845,7 +2068,25 @@
           <w:sz w:val="24"/>
           <w:szCs w:val="24"/>
         </w:rPr>
-        <w:t xml:space="preserve"> and make use of the width of the page. This means that on mobile the website functions better when orientated landscape but there are styles in place to style the website to fit a portrait display. The initial design was laid out with the assumption that the webpages content could be kept on a single pane and no scrolling </w:t>
+        <w:t xml:space="preserve"> and make use of the width of the page. This means that on mobile the website functions better when orientated landscape but there are styles in place to style the website to fit a portrait display. The initial design was laid out with the assumption that the webpages content could be </w:t>
+      </w:r>
+      <w:proofErr w:type="gramStart"/>
+      <w:r>
+        <w:rPr>
+          <w:rFonts w:ascii="Times New Roman" w:hAnsi="Times New Roman" w:cs="Times New Roman"/>
+          <w:sz w:val="24"/>
+          <w:szCs w:val="24"/>
+        </w:rPr>
+        <w:t>kept</w:t>
+      </w:r>
+      <w:proofErr w:type="gramEnd"/>
+      <w:r>
+        <w:rPr>
+          <w:rFonts w:ascii="Times New Roman" w:hAnsi="Times New Roman" w:cs="Times New Roman"/>
+          <w:sz w:val="24"/>
+          <w:szCs w:val="24"/>
+        </w:rPr>
+        <w:t xml:space="preserve"> on a single pane and no scrolling </w:t>
       </w:r>
       <w:r>
         <w:rPr>
@@ -3048,7 +3289,7 @@
 </file>
 
 <file path=customXml/itemProps1.xml><?xml version="1.0" encoding="utf-8"?>
-<ds:datastoreItem xmlns:ds="http://schemas.openxmlformats.org/officeDocument/2006/customXml" ds:itemID="{D97282AB-418F-4366-A2DF-394D7F6D3126}">
+<ds:datastoreItem xmlns:ds="http://schemas.openxmlformats.org/officeDocument/2006/customXml" ds:itemID="{32344B09-AD9C-47F5-B503-49ED68F0C3CC}">
   <ds:schemaRefs>
     <ds:schemaRef ds:uri="http://schemas.openxmlformats.org/officeDocument/2006/bibliography"/>
   </ds:schemaRefs>

</xml_diff>

<commit_message>
Renamed webzip and retitled docs
</commit_message>
<xml_diff>
--- a/Documentation.docx
+++ b/Documentation.docx
@@ -17,6 +17,20 @@
         </w:rPr>
         <w:t>Documentation</w:t>
       </w:r>
+      <w:r>
+        <w:rPr>
+          <w:u w:val="single"/>
+        </w:rPr>
+        <w:t xml:space="preserve">  - Pa</w:t>
+      </w:r>
+      <w:bookmarkStart w:id="0" w:name="_GoBack"/>
+      <w:bookmarkEnd w:id="0"/>
+      <w:r>
+        <w:rPr>
+          <w:u w:val="single"/>
+        </w:rPr>
+        <w:t>irDO</w:t>
+      </w:r>
     </w:p>
     <w:p>
       <w:pPr>
@@ -63,8 +77,6 @@
         </w:rPr>
         <w:t xml:space="preserve"> by the Featured graphic found on </w:t>
       </w:r>
-      <w:proofErr w:type="spellStart"/>
-      <w:proofErr w:type="gramStart"/>
       <w:r>
         <w:rPr>
           <w:rFonts w:ascii="Times New Roman" w:hAnsi="Times New Roman" w:cs="Times New Roman"/>
@@ -73,7 +85,6 @@
         </w:rPr>
         <w:t>designshack</w:t>
       </w:r>
-      <w:proofErr w:type="spellEnd"/>
       <w:r>
         <w:rPr>
           <w:rFonts w:ascii="Times New Roman" w:hAnsi="Times New Roman" w:cs="Times New Roman"/>
@@ -81,17 +92,7 @@
           <w:szCs w:val="24"/>
           <w:vertAlign w:val="superscript"/>
         </w:rPr>
-        <w:t>[</w:t>
-      </w:r>
-      <w:proofErr w:type="gramEnd"/>
-      <w:r>
-        <w:rPr>
-          <w:rFonts w:ascii="Times New Roman" w:hAnsi="Times New Roman" w:cs="Times New Roman"/>
-          <w:sz w:val="24"/>
-          <w:szCs w:val="24"/>
-          <w:vertAlign w:val="superscript"/>
-        </w:rPr>
-        <w:t>1]</w:t>
+        <w:t>[1]</w:t>
       </w:r>
       <w:r>
         <w:rPr>
@@ -271,61 +272,7 @@
           <w:sz w:val="24"/>
           <w:szCs w:val="24"/>
         </w:rPr>
-        <w:t xml:space="preserve">The layout of the main content of each page differs from page to page but to display static content I used </w:t>
-      </w:r>
-      <w:proofErr w:type="spellStart"/>
-      <w:r>
-        <w:rPr>
-          <w:rFonts w:ascii="Times New Roman" w:hAnsi="Times New Roman" w:cs="Times New Roman"/>
-          <w:sz w:val="24"/>
-          <w:szCs w:val="24"/>
-        </w:rPr>
-        <w:t>halfblock</w:t>
-      </w:r>
-      <w:proofErr w:type="spellEnd"/>
-      <w:r>
-        <w:rPr>
-          <w:rFonts w:ascii="Times New Roman" w:hAnsi="Times New Roman" w:cs="Times New Roman"/>
-          <w:sz w:val="24"/>
-          <w:szCs w:val="24"/>
-        </w:rPr>
-        <w:t xml:space="preserve"> and </w:t>
-      </w:r>
-      <w:proofErr w:type="spellStart"/>
-      <w:r>
-        <w:rPr>
-          <w:rFonts w:ascii="Times New Roman" w:hAnsi="Times New Roman" w:cs="Times New Roman"/>
-          <w:sz w:val="24"/>
-          <w:szCs w:val="24"/>
-        </w:rPr>
-        <w:t>quarterblock</w:t>
-      </w:r>
-      <w:proofErr w:type="spellEnd"/>
-      <w:r>
-        <w:rPr>
-          <w:rFonts w:ascii="Times New Roman" w:hAnsi="Times New Roman" w:cs="Times New Roman"/>
-          <w:sz w:val="24"/>
-          <w:szCs w:val="24"/>
-        </w:rPr>
-        <w:t xml:space="preserve"> </w:t>
-      </w:r>
-      <w:proofErr w:type="spellStart"/>
-      <w:r>
-        <w:rPr>
-          <w:rFonts w:ascii="Times New Roman" w:hAnsi="Times New Roman" w:cs="Times New Roman"/>
-          <w:sz w:val="24"/>
-          <w:szCs w:val="24"/>
-        </w:rPr>
-        <w:t>divs</w:t>
-      </w:r>
-      <w:proofErr w:type="spellEnd"/>
-      <w:r>
-        <w:rPr>
-          <w:rFonts w:ascii="Times New Roman" w:hAnsi="Times New Roman" w:cs="Times New Roman"/>
-          <w:sz w:val="24"/>
-          <w:szCs w:val="24"/>
-        </w:rPr>
-        <w:t xml:space="preserve"> which allowed me to position </w:t>
+        <w:t xml:space="preserve">The layout of the main content of each page differs from page to page but to display static content I used halfblock and quarterblock divs which allowed me to position </w:t>
       </w:r>
       <w:r>
         <w:rPr>
@@ -522,25 +469,7 @@
           <w:sz w:val="24"/>
           <w:szCs w:val="24"/>
         </w:rPr>
-        <w:t xml:space="preserve"> also contains formatting for the lightbox that the gallery uses. The lightbox uses the </w:t>
-      </w:r>
-      <w:proofErr w:type="spellStart"/>
-      <w:r>
-        <w:rPr>
-          <w:rFonts w:ascii="Times New Roman" w:hAnsi="Times New Roman" w:cs="Times New Roman"/>
-          <w:sz w:val="24"/>
-          <w:szCs w:val="24"/>
-        </w:rPr>
-        <w:t>onclick</w:t>
-      </w:r>
-      <w:proofErr w:type="spellEnd"/>
-      <w:r>
-        <w:rPr>
-          <w:rFonts w:ascii="Times New Roman" w:hAnsi="Times New Roman" w:cs="Times New Roman"/>
-          <w:sz w:val="24"/>
-          <w:szCs w:val="24"/>
-        </w:rPr>
-        <w:t xml:space="preserve"> attribute attached to an image so that the image can call a </w:t>
+        <w:t xml:space="preserve"> also contains formatting for the lightbox that the gallery uses. The lightbox uses the onclick attribute attached to an image so that the image can call a </w:t>
       </w:r>
       <w:r>
         <w:rPr>
@@ -596,43 +525,7 @@
           <w:sz w:val="24"/>
           <w:szCs w:val="24"/>
         </w:rPr>
-        <w:t xml:space="preserve">appeared dimmed. The JavaScript also checks to see if the html has already been appended and if it has all the JavaScript does is change the </w:t>
-      </w:r>
-      <w:proofErr w:type="spellStart"/>
-      <w:r>
-        <w:rPr>
-          <w:rFonts w:ascii="Times New Roman" w:hAnsi="Times New Roman" w:cs="Times New Roman"/>
-          <w:sz w:val="24"/>
-          <w:szCs w:val="24"/>
-        </w:rPr>
-        <w:t>img</w:t>
-      </w:r>
-      <w:proofErr w:type="spellEnd"/>
-      <w:r>
-        <w:rPr>
-          <w:rFonts w:ascii="Times New Roman" w:hAnsi="Times New Roman" w:cs="Times New Roman"/>
-          <w:sz w:val="24"/>
-          <w:szCs w:val="24"/>
-        </w:rPr>
-        <w:t xml:space="preserve"> tag inside the inserted html. Once the lightbox is being displayed the entire webpage has an </w:t>
-      </w:r>
-      <w:proofErr w:type="spellStart"/>
-      <w:r>
-        <w:rPr>
-          <w:rFonts w:ascii="Times New Roman" w:hAnsi="Times New Roman" w:cs="Times New Roman"/>
-          <w:sz w:val="24"/>
-          <w:szCs w:val="24"/>
-        </w:rPr>
-        <w:t>onclick</w:t>
-      </w:r>
-      <w:proofErr w:type="spellEnd"/>
-      <w:r>
-        <w:rPr>
-          <w:rFonts w:ascii="Times New Roman" w:hAnsi="Times New Roman" w:cs="Times New Roman"/>
-          <w:sz w:val="24"/>
-          <w:szCs w:val="24"/>
-        </w:rPr>
-        <w:t xml:space="preserve"> function to hide any output resulting from the lightbox html.</w:t>
+        <w:t>appeared dimmed. The JavaScript also checks to see if the html has already been appended and if it has all the JavaScript does is change the img tag inside the inserted html. Once the lightbox is being displayed the entire webpage has an onclick function to hide any output resulting from the lightbox html.</w:t>
       </w:r>
       <w:r>
         <w:rPr>
@@ -745,25 +638,7 @@
           <w:sz w:val="24"/>
           <w:szCs w:val="24"/>
         </w:rPr>
-        <w:t xml:space="preserve"> there is a google map that is inserted using an </w:t>
-      </w:r>
-      <w:proofErr w:type="spellStart"/>
-      <w:r>
-        <w:rPr>
-          <w:rFonts w:ascii="Times New Roman" w:hAnsi="Times New Roman" w:cs="Times New Roman"/>
-          <w:sz w:val="24"/>
-          <w:szCs w:val="24"/>
-        </w:rPr>
-        <w:t>iframe</w:t>
-      </w:r>
-      <w:proofErr w:type="spellEnd"/>
-      <w:r>
-        <w:rPr>
-          <w:rFonts w:ascii="Times New Roman" w:hAnsi="Times New Roman" w:cs="Times New Roman"/>
-          <w:sz w:val="24"/>
-          <w:szCs w:val="24"/>
-        </w:rPr>
-        <w:t xml:space="preserve"> and the google embed maps API </w:t>
+        <w:t xml:space="preserve"> there is a google map that is inserted using an iframe and the google embed maps API </w:t>
       </w:r>
       <w:r>
         <w:rPr>
@@ -780,25 +655,7 @@
           <w:sz w:val="24"/>
           <w:szCs w:val="24"/>
         </w:rPr>
-        <w:t xml:space="preserve">. The source for the </w:t>
-      </w:r>
-      <w:proofErr w:type="spellStart"/>
-      <w:r>
-        <w:rPr>
-          <w:rFonts w:ascii="Times New Roman" w:hAnsi="Times New Roman" w:cs="Times New Roman"/>
-          <w:sz w:val="24"/>
-          <w:szCs w:val="24"/>
-        </w:rPr>
-        <w:t>iframe</w:t>
-      </w:r>
-      <w:proofErr w:type="spellEnd"/>
-      <w:r>
-        <w:rPr>
-          <w:rFonts w:ascii="Times New Roman" w:hAnsi="Times New Roman" w:cs="Times New Roman"/>
-          <w:sz w:val="24"/>
-          <w:szCs w:val="24"/>
-        </w:rPr>
-        <w:t xml:space="preserve"> is a link to the google embed website that sets the map mode to s</w:t>
+        <w:t>. The source for the iframe is a link to the google embed website that sets the map mode to s</w:t>
       </w:r>
       <w:r>
         <w:rPr>
@@ -814,25 +671,7 @@
           <w:sz w:val="24"/>
           <w:szCs w:val="24"/>
         </w:rPr>
-        <w:t xml:space="preserve">. If given more time to learn and implement the JavaScript the map could be implemented in JavaScript. This would add a lot more flexibility to the map such as having dynamic directions from the viewer’s location and having these directions as well as the surrounding attractions from the home. The </w:t>
-      </w:r>
-      <w:proofErr w:type="spellStart"/>
-      <w:r>
-        <w:rPr>
-          <w:rFonts w:ascii="Times New Roman" w:hAnsi="Times New Roman" w:cs="Times New Roman"/>
-          <w:sz w:val="24"/>
-          <w:szCs w:val="24"/>
-        </w:rPr>
-        <w:t>iframe</w:t>
-      </w:r>
-      <w:proofErr w:type="spellEnd"/>
-      <w:r>
-        <w:rPr>
-          <w:rFonts w:ascii="Times New Roman" w:hAnsi="Times New Roman" w:cs="Times New Roman"/>
-          <w:sz w:val="24"/>
-          <w:szCs w:val="24"/>
-        </w:rPr>
-        <w:t xml:space="preserve"> also doesn’t function very well on old </w:t>
+        <w:t xml:space="preserve">. If given more time to learn and implement the JavaScript the map could be implemented in JavaScript. This would add a lot more flexibility to the map such as having dynamic directions from the viewer’s location and having these directions as well as the surrounding attractions from the home. The iframe also doesn’t function very well on old </w:t>
       </w:r>
       <w:r>
         <w:rPr>
@@ -986,15 +825,7 @@
     </w:p>
     <w:p>
       <w:r>
-        <w:t xml:space="preserve">I do not know exactly why this is happens but I assume it’s because the image is positioned absolutely within the browser. The second issue is that on the homepage the picture of the house sticks to the bottom of its </w:t>
-      </w:r>
-      <w:proofErr w:type="spellStart"/>
-      <w:r>
-        <w:t>quarterblock</w:t>
-      </w:r>
-      <w:proofErr w:type="spellEnd"/>
-      <w:r>
-        <w:t xml:space="preserve">, this causes the image to appear at </w:t>
+        <w:t xml:space="preserve">I do not know exactly why this is happens but I assume it’s because the image is positioned absolutely within the browser. The second issue is that on the homepage the picture of the house sticks to the bottom of its quarterblock, this causes the image to appear at </w:t>
       </w:r>
       <w:r>
         <w:t>the bottom</w:t>
@@ -1464,25 +1295,7 @@
           <w:sz w:val="24"/>
           <w:szCs w:val="24"/>
         </w:rPr>
-        <w:t xml:space="preserve">An issue that I have not been able to solve is the text that appears and the bottom of comments once one comment has been submitted. The text says null and is probably the result of accessing an empty </w:t>
-      </w:r>
-      <w:proofErr w:type="spellStart"/>
-      <w:r>
-        <w:rPr>
-          <w:rFonts w:ascii="Times New Roman" w:hAnsi="Times New Roman" w:cs="Times New Roman"/>
-          <w:sz w:val="24"/>
-          <w:szCs w:val="24"/>
-        </w:rPr>
-        <w:t>localstorage</w:t>
-      </w:r>
-      <w:proofErr w:type="spellEnd"/>
-      <w:r>
-        <w:rPr>
-          <w:rFonts w:ascii="Times New Roman" w:hAnsi="Times New Roman" w:cs="Times New Roman"/>
-          <w:sz w:val="24"/>
-          <w:szCs w:val="24"/>
-        </w:rPr>
-        <w:t xml:space="preserve"> object but even with checks in place the text still appears.</w:t>
+        <w:t>An issue that I have not been able to solve is the text that appears and the bottom of comments once one comment has been submitted. The text says null and is probably the result of accessing an empty localstorage object but even with checks in place the text still appears.</w:t>
       </w:r>
     </w:p>
     <w:p>
@@ -1908,17 +1721,7 @@
           <w:sz w:val="24"/>
           <w:szCs w:val="24"/>
         </w:rPr>
-        <w:t>Several features on the website rely on JavaScript and the website will not nearly be effective. If the user enters the site using the root directory a webserver would send them to index.html. On this site index.html uses JavaScript to automatically redirect the user to home.html. This means that if the user does not have JavaScript enabled they will not be redirected anywhere. To inform the user of the fact they have JavaScript turned off there is a message on index.html informing</w:t>
-      </w:r>
-      <w:bookmarkStart w:id="0" w:name="_GoBack"/>
-      <w:bookmarkEnd w:id="0"/>
-      <w:r>
-        <w:rPr>
-          <w:rFonts w:ascii="Times New Roman" w:hAnsi="Times New Roman" w:cs="Times New Roman"/>
-          <w:sz w:val="24"/>
-          <w:szCs w:val="24"/>
-        </w:rPr>
-        <w:t xml:space="preserve"> as well as a manual link so they can view the webpage anyway.</w:t>
+        <w:t>Several features on the website rely on JavaScript and the website will not nearly be effective. If the user enters the site using the root directory a webserver would send them to index.html. On this site index.html uses JavaScript to automatically redirect the user to home.html. This means that if the user does not have JavaScript enabled they will not be redirected anywhere. To inform the user of the fact they have JavaScript turned off there is a message on index.html informing as well as a manual link so they can view the webpage anyway.</w:t>
       </w:r>
     </w:p>
     <w:p>
@@ -2068,25 +1871,7 @@
           <w:sz w:val="24"/>
           <w:szCs w:val="24"/>
         </w:rPr>
-        <w:t xml:space="preserve"> and make use of the width of the page. This means that on mobile the website functions better when orientated landscape but there are styles in place to style the website to fit a portrait display. The initial design was laid out with the assumption that the webpages content could be </w:t>
-      </w:r>
-      <w:proofErr w:type="gramStart"/>
-      <w:r>
-        <w:rPr>
-          <w:rFonts w:ascii="Times New Roman" w:hAnsi="Times New Roman" w:cs="Times New Roman"/>
-          <w:sz w:val="24"/>
-          <w:szCs w:val="24"/>
-        </w:rPr>
-        <w:t>kept</w:t>
-      </w:r>
-      <w:proofErr w:type="gramEnd"/>
-      <w:r>
-        <w:rPr>
-          <w:rFonts w:ascii="Times New Roman" w:hAnsi="Times New Roman" w:cs="Times New Roman"/>
-          <w:sz w:val="24"/>
-          <w:szCs w:val="24"/>
-        </w:rPr>
-        <w:t xml:space="preserve"> on a single pane and no scrolling </w:t>
+        <w:t xml:space="preserve"> and make use of the width of the page. This means that on mobile the website functions better when orientated landscape but there are styles in place to style the website to fit a portrait display. The initial design was laid out with the assumption that the webpages content could be kept on a single pane and no scrolling </w:t>
       </w:r>
       <w:r>
         <w:rPr>
@@ -3289,7 +3074,7 @@
 </file>
 
 <file path=customXml/itemProps1.xml><?xml version="1.0" encoding="utf-8"?>
-<ds:datastoreItem xmlns:ds="http://schemas.openxmlformats.org/officeDocument/2006/customXml" ds:itemID="{32344B09-AD9C-47F5-B503-49ED68F0C3CC}">
+<ds:datastoreItem xmlns:ds="http://schemas.openxmlformats.org/officeDocument/2006/customXml" ds:itemID="{8755DCE5-F407-4038-BEAA-C178B748FC61}">
   <ds:schemaRefs>
     <ds:schemaRef ds:uri="http://schemas.openxmlformats.org/officeDocument/2006/bibliography"/>
   </ds:schemaRefs>

</xml_diff>